<commit_message>
update the use case
</commit_message>
<xml_diff>
--- a/use cases .docx
+++ b/use cases .docx
@@ -13,15 +13,403 @@
         <w:rPr>
           <w:rFonts w:hint="eastAsia"/>
         </w:rPr>
+        <w:t>PPT</w:t>
+      </w:r>
+    </w:p>
+    <w:p>
+      <w:pPr>
+        <w:rPr>
+          <w:rFonts w:hint="eastAsia"/>
+        </w:rPr>
+      </w:pPr>
+      <w:r>
+        <w:rPr>
+          <w:rFonts w:ascii="Verdana" w:hAnsi="Verdana"/>
+          <w:color w:val="444444"/>
+          <w:sz w:val="20"/>
+          <w:szCs w:val="20"/>
+          <w:shd w:val="clear" w:color="auto" w:fill="FFFFFF"/>
+        </w:rPr>
+        <w:t>Cover slide, with team name, logo, and names of participants.</w:t>
+      </w:r>
+      <w:bookmarkStart w:id="0" w:name="_GoBack"/>
+      <w:bookmarkEnd w:id="0"/>
+      <w:r>
+        <w:rPr>
+          <w:rStyle w:val="apple-converted-space"/>
+          <w:rFonts w:ascii="Verdana" w:hAnsi="Verdana"/>
+          <w:color w:val="444444"/>
+          <w:sz w:val="20"/>
+          <w:szCs w:val="20"/>
+          <w:shd w:val="clear" w:color="auto" w:fill="FFFFFF"/>
+        </w:rPr>
+        <w:t> </w:t>
+      </w:r>
+      <w:r>
+        <w:rPr>
+          <w:rFonts w:ascii="Verdana" w:hAnsi="Verdana"/>
+          <w:color w:val="444444"/>
+          <w:sz w:val="20"/>
+          <w:szCs w:val="20"/>
+        </w:rPr>
+        <w:br/>
+      </w:r>
+      <w:r>
+        <w:rPr>
+          <w:rFonts w:hint="eastAsia"/>
+        </w:rPr>
+        <w:t xml:space="preserve">1. </w:t>
+      </w:r>
+      <w:r>
+        <w:t>L</w:t>
+      </w:r>
+      <w:r>
+        <w:rPr>
+          <w:rFonts w:hint="eastAsia"/>
+        </w:rPr>
+        <w:t>ogo</w:t>
+      </w:r>
+    </w:p>
+    <w:p>
+      <w:pPr>
+        <w:ind w:firstLine="420"/>
+        <w:rPr>
+          <w:rFonts w:ascii="Verdana" w:hAnsi="Verdana" w:hint="eastAsia"/>
+          <w:color w:val="444444"/>
+          <w:sz w:val="20"/>
+          <w:szCs w:val="20"/>
+          <w:shd w:val="clear" w:color="auto" w:fill="FFFFFF"/>
+        </w:rPr>
+      </w:pPr>
+      <w:r>
+        <w:rPr>
+          <w:rFonts w:ascii="Verdana" w:hAnsi="Verdana" w:hint="eastAsia"/>
+          <w:color w:val="444444"/>
+          <w:sz w:val="20"/>
+          <w:szCs w:val="20"/>
+          <w:shd w:val="clear" w:color="auto" w:fill="FFFFFF"/>
+        </w:rPr>
+        <w:t>Name: Circle</w:t>
+      </w:r>
+    </w:p>
+    <w:p>
+      <w:pPr>
+        <w:ind w:firstLine="420"/>
+        <w:rPr>
+          <w:rFonts w:ascii="Verdana" w:hAnsi="Verdana" w:hint="eastAsia"/>
+          <w:color w:val="444444"/>
+          <w:sz w:val="20"/>
+          <w:szCs w:val="20"/>
+          <w:shd w:val="clear" w:color="auto" w:fill="FFFFFF"/>
+        </w:rPr>
+      </w:pPr>
+      <w:r>
+        <w:rPr>
+          <w:rFonts w:ascii="Verdana" w:hAnsi="Verdana" w:hint="eastAsia"/>
+          <w:color w:val="444444"/>
+          <w:sz w:val="20"/>
+          <w:szCs w:val="20"/>
+          <w:shd w:val="clear" w:color="auto" w:fill="FFFFFF"/>
+        </w:rPr>
+        <w:t xml:space="preserve">Participants: </w:t>
+      </w:r>
+    </w:p>
+    <w:p>
+      <w:pPr>
+        <w:ind w:firstLine="420"/>
+        <w:rPr>
+          <w:rFonts w:ascii="Verdana" w:hAnsi="Verdana" w:hint="eastAsia"/>
+          <w:color w:val="444444"/>
+          <w:sz w:val="20"/>
+          <w:szCs w:val="20"/>
+          <w:shd w:val="clear" w:color="auto" w:fill="FFFFFF"/>
+        </w:rPr>
+      </w:pPr>
+      <w:r>
+        <w:rPr>
+          <w:rFonts w:ascii="Verdana" w:hAnsi="Verdana" w:hint="eastAsia"/>
+          <w:color w:val="444444"/>
+          <w:sz w:val="20"/>
+          <w:szCs w:val="20"/>
+          <w:shd w:val="clear" w:color="auto" w:fill="FFFFFF"/>
+        </w:rPr>
+        <w:t>Logo:</w:t>
+      </w:r>
+    </w:p>
+    <w:p>
+      <w:pPr>
+        <w:ind w:firstLine="420"/>
+        <w:rPr>
+          <w:rFonts w:ascii="Verdana" w:hAnsi="Verdana" w:hint="eastAsia"/>
+          <w:color w:val="444444"/>
+          <w:sz w:val="20"/>
+          <w:szCs w:val="20"/>
+          <w:shd w:val="clear" w:color="auto" w:fill="FFFFFF"/>
+        </w:rPr>
+      </w:pPr>
+    </w:p>
+    <w:p>
+      <w:pPr>
+        <w:rPr>
+          <w:rFonts w:hint="eastAsia"/>
+        </w:rPr>
+      </w:pPr>
+      <w:r>
+        <w:rPr>
+          <w:rFonts w:ascii="Verdana" w:hAnsi="Verdana"/>
+          <w:color w:val="444444"/>
+          <w:sz w:val="20"/>
+          <w:szCs w:val="20"/>
+          <w:shd w:val="clear" w:color="auto" w:fill="FFFFFF"/>
+        </w:rPr>
+        <w:t>Two slides describing your chosen software system, what it is, what it does, its platform, and technologies needed to implement it.</w:t>
+      </w:r>
+      <w:r>
+        <w:rPr>
+          <w:rStyle w:val="apple-converted-space"/>
+          <w:rFonts w:ascii="Verdana" w:hAnsi="Verdana"/>
+          <w:color w:val="444444"/>
+          <w:sz w:val="20"/>
+          <w:szCs w:val="20"/>
+          <w:shd w:val="clear" w:color="auto" w:fill="FFFFFF"/>
+        </w:rPr>
+        <w:t> </w:t>
+      </w:r>
+    </w:p>
+    <w:p>
+      <w:pPr>
+        <w:pStyle w:val="a3"/>
+        <w:numPr>
+          <w:ilvl w:val="0"/>
+          <w:numId w:val="1"/>
+        </w:numPr>
+        <w:ind w:firstLineChars="0"/>
+        <w:rPr>
+          <w:rFonts w:hint="eastAsia"/>
+        </w:rPr>
+      </w:pPr>
+      <w:r>
+        <w:rPr>
+          <w:rFonts w:hint="eastAsia"/>
+        </w:rPr>
+        <w:t>Project description</w:t>
+      </w:r>
+    </w:p>
+    <w:p>
+      <w:pPr>
+        <w:pStyle w:val="a3"/>
+        <w:ind w:left="360" w:firstLineChars="0" w:firstLine="0"/>
+        <w:rPr>
+          <w:rFonts w:ascii="Arial" w:hAnsi="Arial" w:cs="Arial" w:hint="eastAsia"/>
+          <w:color w:val="252525"/>
+          <w:szCs w:val="21"/>
+          <w:shd w:val="clear" w:color="auto" w:fill="FFFFFF"/>
+        </w:rPr>
+      </w:pPr>
+      <w:proofErr w:type="gramStart"/>
+      <w:r>
+        <w:rPr>
+          <w:rFonts w:ascii="Arial" w:hAnsi="Arial" w:cs="Arial" w:hint="eastAsia"/>
+          <w:color w:val="252525"/>
+          <w:szCs w:val="21"/>
+          <w:shd w:val="clear" w:color="auto" w:fill="FFFFFF"/>
+        </w:rPr>
+        <w:t>A</w:t>
+      </w:r>
+      <w:r>
+        <w:rPr>
+          <w:rFonts w:ascii="Arial" w:hAnsi="Arial" w:cs="Arial"/>
+          <w:color w:val="252525"/>
+          <w:szCs w:val="21"/>
+          <w:shd w:val="clear" w:color="auto" w:fill="FFFFFF"/>
+        </w:rPr>
+        <w:t xml:space="preserve"> communicati</w:t>
+      </w:r>
+      <w:r>
+        <w:rPr>
+          <w:rFonts w:ascii="Arial" w:hAnsi="Arial" w:cs="Arial" w:hint="eastAsia"/>
+          <w:color w:val="252525"/>
+          <w:szCs w:val="21"/>
+          <w:shd w:val="clear" w:color="auto" w:fill="FFFFFF"/>
+        </w:rPr>
+        <w:t>ng</w:t>
+      </w:r>
+      <w:r>
+        <w:rPr>
+          <w:rFonts w:ascii="Arial" w:hAnsi="Arial" w:cs="Arial"/>
+          <w:color w:val="252525"/>
+          <w:szCs w:val="21"/>
+          <w:shd w:val="clear" w:color="auto" w:fill="FFFFFF"/>
+        </w:rPr>
+        <w:t xml:space="preserve"> </w:t>
+      </w:r>
+      <w:r>
+        <w:rPr>
+          <w:rFonts w:ascii="Arial" w:hAnsi="Arial" w:cs="Arial" w:hint="eastAsia"/>
+          <w:color w:val="252525"/>
+          <w:szCs w:val="21"/>
+          <w:shd w:val="clear" w:color="auto" w:fill="FFFFFF"/>
+        </w:rPr>
+        <w:t xml:space="preserve">and sharing </w:t>
+      </w:r>
+      <w:r>
+        <w:rPr>
+          <w:rFonts w:ascii="Arial" w:hAnsi="Arial" w:cs="Arial"/>
+          <w:color w:val="252525"/>
+          <w:szCs w:val="21"/>
+          <w:shd w:val="clear" w:color="auto" w:fill="FFFFFF"/>
+        </w:rPr>
+        <w:t>service</w:t>
+      </w:r>
+      <w:r>
+        <w:rPr>
+          <w:rFonts w:ascii="Arial" w:hAnsi="Arial" w:cs="Arial" w:hint="eastAsia"/>
+          <w:color w:val="252525"/>
+          <w:szCs w:val="21"/>
+          <w:shd w:val="clear" w:color="auto" w:fill="FFFFFF"/>
+        </w:rPr>
+        <w:t>.</w:t>
+      </w:r>
+      <w:proofErr w:type="gramEnd"/>
+      <w:r>
+        <w:rPr>
+          <w:rFonts w:ascii="Arial" w:hAnsi="Arial" w:cs="Arial" w:hint="eastAsia"/>
+          <w:color w:val="252525"/>
+          <w:szCs w:val="21"/>
+          <w:shd w:val="clear" w:color="auto" w:fill="FFFFFF"/>
+        </w:rPr>
+        <w:t xml:space="preserve"> </w:t>
+      </w:r>
+    </w:p>
+    <w:p>
+      <w:pPr>
+        <w:pStyle w:val="a3"/>
+        <w:ind w:left="360" w:firstLineChars="0" w:firstLine="0"/>
+        <w:rPr>
+          <w:rFonts w:ascii="Arial" w:hAnsi="Arial" w:cs="Arial" w:hint="eastAsia"/>
+          <w:color w:val="252525"/>
+          <w:szCs w:val="21"/>
+          <w:shd w:val="clear" w:color="auto" w:fill="FFFFFF"/>
+        </w:rPr>
+      </w:pPr>
+      <w:proofErr w:type="gramStart"/>
+      <w:r>
+        <w:rPr>
+          <w:rFonts w:ascii="Arial" w:hAnsi="Arial" w:cs="Arial" w:hint="eastAsia"/>
+          <w:color w:val="252525"/>
+          <w:szCs w:val="21"/>
+          <w:shd w:val="clear" w:color="auto" w:fill="FFFFFF"/>
+        </w:rPr>
+        <w:t>Communicating: Text, Voice and Video.</w:t>
+      </w:r>
+      <w:proofErr w:type="gramEnd"/>
+    </w:p>
+    <w:p>
+      <w:pPr>
+        <w:pStyle w:val="a3"/>
+        <w:ind w:left="360" w:firstLineChars="0" w:firstLine="0"/>
+        <w:rPr>
+          <w:rFonts w:hint="eastAsia"/>
+        </w:rPr>
+      </w:pPr>
+      <w:r>
+        <w:rPr>
+          <w:rFonts w:ascii="Arial" w:hAnsi="Arial" w:cs="Arial" w:hint="eastAsia"/>
+          <w:color w:val="252525"/>
+          <w:szCs w:val="21"/>
+          <w:shd w:val="clear" w:color="auto" w:fill="FFFFFF"/>
+        </w:rPr>
+        <w:t>Sharing: sharing files, sharing links, post articles, pictures.</w:t>
+      </w:r>
+    </w:p>
+    <w:p>
+      <w:pPr>
+        <w:pStyle w:val="a3"/>
+        <w:numPr>
+          <w:ilvl w:val="0"/>
+          <w:numId w:val="1"/>
+        </w:numPr>
+        <w:ind w:firstLineChars="0"/>
+        <w:rPr>
+          <w:rFonts w:hint="eastAsia"/>
+        </w:rPr>
+      </w:pPr>
+      <w:r>
+        <w:rPr>
+          <w:rFonts w:hint="eastAsia"/>
+        </w:rPr>
+        <w:t xml:space="preserve">Platform </w:t>
+      </w:r>
+      <w:r>
+        <w:t>and</w:t>
+      </w:r>
+      <w:r>
+        <w:rPr>
+          <w:rFonts w:hint="eastAsia"/>
+        </w:rPr>
+        <w:t xml:space="preserve"> </w:t>
+      </w:r>
+      <w:r>
+        <w:rPr>
+          <w:rFonts w:hint="eastAsia"/>
+        </w:rPr>
+        <w:t>Technologies</w:t>
+      </w:r>
+      <w:r>
+        <w:rPr>
+          <w:rFonts w:hint="eastAsia"/>
+        </w:rPr>
+        <w:t xml:space="preserve"> </w:t>
+      </w:r>
+    </w:p>
+    <w:p>
+      <w:pPr>
+        <w:ind w:left="360"/>
+      </w:pPr>
+      <w:r>
+        <w:rPr>
+          <w:rFonts w:hint="eastAsia"/>
+        </w:rPr>
+        <w:t xml:space="preserve">Platform: Java based PC application, Android mobile application, </w:t>
+      </w:r>
+      <w:r>
+        <w:t>and Web</w:t>
+      </w:r>
+      <w:r>
+        <w:rPr>
+          <w:rFonts w:hint="eastAsia"/>
+        </w:rPr>
+        <w:t xml:space="preserve"> application.</w:t>
+      </w:r>
+    </w:p>
+    <w:p>
+      <w:pPr>
+        <w:ind w:left="360"/>
+        <w:rPr>
+          <w:rFonts w:hint="eastAsia"/>
+        </w:rPr>
+      </w:pPr>
+      <w:r>
+        <w:rPr>
+          <w:rFonts w:hint="eastAsia"/>
+        </w:rPr>
+        <w:t>Database, Multithreading, JMF, P2P service</w:t>
+      </w:r>
+    </w:p>
+    <w:p>
+      <w:pPr>
+        <w:pStyle w:val="2"/>
+      </w:pPr>
+      <w:r>
+        <w:rPr>
+          <w:rFonts w:hint="eastAsia"/>
+        </w:rPr>
         <w:t>Use case:</w:t>
       </w:r>
     </w:p>
     <w:p>
       <w:pPr>
         <w:pStyle w:val="3"/>
-        <w:rPr>
-          <w:rFonts w:hint="eastAsia"/>
-        </w:rPr>
       </w:pPr>
       <w:r>
         <w:rPr>
@@ -33,7 +421,6 @@
     <w:p>
       <w:pPr>
         <w:rPr>
-          <w:rFonts w:hint="eastAsia"/>
           <w:b/>
         </w:rPr>
       </w:pPr>
@@ -54,7 +441,6 @@
     <w:p>
       <w:pPr>
         <w:rPr>
-          <w:rFonts w:hint="eastAsia"/>
           <w:b/>
         </w:rPr>
       </w:pPr>
@@ -70,7 +456,6 @@
     <w:p>
       <w:pPr>
         <w:rPr>
-          <w:rFonts w:hint="eastAsia"/>
           <w:b/>
         </w:rPr>
       </w:pPr>
@@ -86,9 +471,6 @@
     <w:p>
       <w:pPr>
         <w:pStyle w:val="3"/>
-        <w:rPr>
-          <w:rFonts w:hint="eastAsia"/>
-        </w:rPr>
       </w:pPr>
       <w:r>
         <w:rPr>
@@ -100,7 +482,6 @@
     <w:p>
       <w:pPr>
         <w:rPr>
-          <w:rFonts w:hint="eastAsia"/>
           <w:b/>
         </w:rPr>
       </w:pPr>
@@ -121,7 +502,6 @@
     <w:p>
       <w:pPr>
         <w:rPr>
-          <w:rFonts w:hint="eastAsia"/>
           <w:b/>
         </w:rPr>
       </w:pPr>
@@ -133,13 +513,10 @@
         <w:tab/>
         <w:t>Post Moments</w:t>
       </w:r>
-      <w:bookmarkStart w:id="0" w:name="_GoBack"/>
-      <w:bookmarkEnd w:id="0"/>
-    </w:p>
-    <w:p>
-      <w:pPr>
-        <w:rPr>
-          <w:rFonts w:hint="eastAsia"/>
+    </w:p>
+    <w:p>
+      <w:pPr>
+        <w:rPr>
           <w:b/>
         </w:rPr>
       </w:pPr>
@@ -162,9 +539,6 @@
     <w:p>
       <w:pPr>
         <w:pStyle w:val="3"/>
-        <w:rPr>
-          <w:rFonts w:hint="eastAsia"/>
-        </w:rPr>
       </w:pPr>
       <w:r>
         <w:rPr>
@@ -176,7 +550,6 @@
     <w:p>
       <w:pPr>
         <w:rPr>
-          <w:rFonts w:hint="eastAsia"/>
           <w:b/>
         </w:rPr>
       </w:pPr>
@@ -212,6 +585,103 @@
     </w:sectPr>
   </w:body>
 </w:document>
+</file>
+
+<file path=word/numbering.xml><?xml version="1.0" encoding="utf-8"?>
+<w:numbering xmlns:wpc="http://schemas.microsoft.com/office/word/2010/wordprocessingCanvas" xmlns:mc="http://schemas.openxmlformats.org/markup-compatibility/2006" xmlns:o="urn:schemas-microsoft-com:office:office" xmlns:r="http://schemas.openxmlformats.org/officeDocument/2006/relationships" xmlns:m="http://schemas.openxmlformats.org/officeDocument/2006/math" xmlns:v="urn:schemas-microsoft-com:vml" xmlns:wp14="http://schemas.microsoft.com/office/word/2010/wordprocessingDrawing" xmlns:wp="http://schemas.openxmlformats.org/drawingml/2006/wordprocessingDrawing" xmlns:w10="urn:schemas-microsoft-com:office:word" xmlns:w="http://schemas.openxmlformats.org/wordprocessingml/2006/main" xmlns:w14="http://schemas.microsoft.com/office/word/2010/wordml" xmlns:wpg="http://schemas.microsoft.com/office/word/2010/wordprocessingGroup" xmlns:wpi="http://schemas.microsoft.com/office/word/2010/wordprocessingInk" xmlns:wne="http://schemas.microsoft.com/office/word/2006/wordml" xmlns:wps="http://schemas.microsoft.com/office/word/2010/wordprocessingShape" mc:Ignorable="w14 wp14">
+  <w:abstractNum w:abstractNumId="0">
+    <w:nsid w:val="0C321303"/>
+    <w:multiLevelType w:val="hybridMultilevel"/>
+    <w:tmpl w:val="D326D948"/>
+    <w:lvl w:ilvl="0" w:tplc="F1723E34">
+      <w:start w:val="1"/>
+      <w:numFmt w:val="decimal"/>
+      <w:lvlText w:val="%1."/>
+      <w:lvlJc w:val="left"/>
+      <w:pPr>
+        <w:ind w:left="360" w:hanging="360"/>
+      </w:pPr>
+      <w:rPr>
+        <w:rFonts w:hint="default"/>
+      </w:rPr>
+    </w:lvl>
+    <w:lvl w:ilvl="1" w:tplc="04090019" w:tentative="1">
+      <w:start w:val="1"/>
+      <w:numFmt w:val="lowerLetter"/>
+      <w:lvlText w:val="%2)"/>
+      <w:lvlJc w:val="left"/>
+      <w:pPr>
+        <w:ind w:left="840" w:hanging="420"/>
+      </w:pPr>
+    </w:lvl>
+    <w:lvl w:ilvl="2" w:tplc="0409001B" w:tentative="1">
+      <w:start w:val="1"/>
+      <w:numFmt w:val="lowerRoman"/>
+      <w:lvlText w:val="%3."/>
+      <w:lvlJc w:val="right"/>
+      <w:pPr>
+        <w:ind w:left="1260" w:hanging="420"/>
+      </w:pPr>
+    </w:lvl>
+    <w:lvl w:ilvl="3" w:tplc="0409000F" w:tentative="1">
+      <w:start w:val="1"/>
+      <w:numFmt w:val="decimal"/>
+      <w:lvlText w:val="%4."/>
+      <w:lvlJc w:val="left"/>
+      <w:pPr>
+        <w:ind w:left="1680" w:hanging="420"/>
+      </w:pPr>
+    </w:lvl>
+    <w:lvl w:ilvl="4" w:tplc="04090019" w:tentative="1">
+      <w:start w:val="1"/>
+      <w:numFmt w:val="lowerLetter"/>
+      <w:lvlText w:val="%5)"/>
+      <w:lvlJc w:val="left"/>
+      <w:pPr>
+        <w:ind w:left="2100" w:hanging="420"/>
+      </w:pPr>
+    </w:lvl>
+    <w:lvl w:ilvl="5" w:tplc="0409001B" w:tentative="1">
+      <w:start w:val="1"/>
+      <w:numFmt w:val="lowerRoman"/>
+      <w:lvlText w:val="%6."/>
+      <w:lvlJc w:val="right"/>
+      <w:pPr>
+        <w:ind w:left="2520" w:hanging="420"/>
+      </w:pPr>
+    </w:lvl>
+    <w:lvl w:ilvl="6" w:tplc="0409000F" w:tentative="1">
+      <w:start w:val="1"/>
+      <w:numFmt w:val="decimal"/>
+      <w:lvlText w:val="%7."/>
+      <w:lvlJc w:val="left"/>
+      <w:pPr>
+        <w:ind w:left="2940" w:hanging="420"/>
+      </w:pPr>
+    </w:lvl>
+    <w:lvl w:ilvl="7" w:tplc="04090019" w:tentative="1">
+      <w:start w:val="1"/>
+      <w:numFmt w:val="lowerLetter"/>
+      <w:lvlText w:val="%8)"/>
+      <w:lvlJc w:val="left"/>
+      <w:pPr>
+        <w:ind w:left="3360" w:hanging="420"/>
+      </w:pPr>
+    </w:lvl>
+    <w:lvl w:ilvl="8" w:tplc="0409001B" w:tentative="1">
+      <w:start w:val="1"/>
+      <w:numFmt w:val="lowerRoman"/>
+      <w:lvlText w:val="%9."/>
+      <w:lvlJc w:val="right"/>
+      <w:pPr>
+        <w:ind w:left="3780" w:hanging="420"/>
+      </w:pPr>
+    </w:lvl>
+  </w:abstractNum>
+  <w:num w:numId="1">
+    <w:abstractNumId w:val="0"/>
+  </w:num>
+</w:numbering>
 </file>
 
 <file path=word/styles.xml><?xml version="1.0" encoding="utf-8"?>
@@ -472,6 +942,33 @@
       <w:bCs/>
       <w:sz w:val="32"/>
       <w:szCs w:val="32"/>
+    </w:rPr>
+  </w:style>
+  <w:style w:type="paragraph" w:styleId="a3">
+    <w:name w:val="List Paragraph"/>
+    <w:basedOn w:val="a"/>
+    <w:uiPriority w:val="34"/>
+    <w:qFormat/>
+    <w:rsid w:val="001E7CCF"/>
+    <w:pPr>
+      <w:ind w:firstLineChars="200" w:firstLine="420"/>
+    </w:pPr>
+  </w:style>
+  <w:style w:type="character" w:customStyle="1" w:styleId="apple-converted-space">
+    <w:name w:val="apple-converted-space"/>
+    <w:basedOn w:val="a0"/>
+    <w:rsid w:val="001E7CCF"/>
+  </w:style>
+  <w:style w:type="character" w:styleId="a4">
+    <w:name w:val="Hyperlink"/>
+    <w:basedOn w:val="a0"/>
+    <w:uiPriority w:val="99"/>
+    <w:semiHidden/>
+    <w:unhideWhenUsed/>
+    <w:rsid w:val="001E7CCF"/>
+    <w:rPr>
+      <w:color w:val="0000FF"/>
+      <w:u w:val="single"/>
     </w:rPr>
   </w:style>
 </w:styles>
@@ -735,6 +1232,33 @@
       <w:bCs/>
       <w:sz w:val="32"/>
       <w:szCs w:val="32"/>
+    </w:rPr>
+  </w:style>
+  <w:style w:type="paragraph" w:styleId="a3">
+    <w:name w:val="List Paragraph"/>
+    <w:basedOn w:val="a"/>
+    <w:uiPriority w:val="34"/>
+    <w:qFormat/>
+    <w:rsid w:val="001E7CCF"/>
+    <w:pPr>
+      <w:ind w:firstLineChars="200" w:firstLine="420"/>
+    </w:pPr>
+  </w:style>
+  <w:style w:type="character" w:customStyle="1" w:styleId="apple-converted-space">
+    <w:name w:val="apple-converted-space"/>
+    <w:basedOn w:val="a0"/>
+    <w:rsid w:val="001E7CCF"/>
+  </w:style>
+  <w:style w:type="character" w:styleId="a4">
+    <w:name w:val="Hyperlink"/>
+    <w:basedOn w:val="a0"/>
+    <w:uiPriority w:val="99"/>
+    <w:semiHidden/>
+    <w:unhideWhenUsed/>
+    <w:rsid w:val="001E7CCF"/>
+    <w:rPr>
+      <w:color w:val="0000FF"/>
+      <w:u w:val="single"/>
     </w:rPr>
   </w:style>
 </w:styles>

</xml_diff>